<commit_message>
Create the Group Meeting Minutes for Week 9, update the Project Plan
</commit_message>
<xml_diff>
--- a/Documentation/Group Meeting Minutes/Week 8 Meeting.docx
+++ b/Documentation/Group Meeting Minutes/Week 8 Meeting.docx
@@ -50,14 +50,12 @@
         </w:rPr>
         <w:t>19</w:t>
       </w:r>
-      <w:proofErr w:type="spellStart"/>
       <w:r>
         <w:rPr>
           <w:vertAlign w:val="superscript"/>
         </w:rPr>
         <w:t>th</w:t>
       </w:r>
-      <w:proofErr w:type="spellEnd"/>
       <w:r>
         <w:t xml:space="preserve"> April</w:t>
       </w:r>
@@ -186,7 +184,15 @@
               </w:numPr>
             </w:pPr>
             <w:r>
-              <w:t>Discussing for Full Use Case Diagram.</w:t>
+              <w:t xml:space="preserve">Discussing for </w:t>
+            </w:r>
+            <w:r>
+              <w:t>Full Use Case Description</w:t>
+            </w:r>
+            <w:bookmarkStart w:id="0" w:name="_GoBack"/>
+            <w:bookmarkEnd w:id="0"/>
+            <w:r>
+              <w:t>.</w:t>
             </w:r>
           </w:p>
           <w:p>
@@ -342,12 +348,7 @@
               <w:t>these Full Use Case Description: Send Stock, Accept Stock, Scan Barcode, Manage Staff</w:t>
             </w:r>
             <w:r>
-              <w:t>; stablishing the Request Stock/Send Stock flow activity diagram, Request Stock/Send S</w:t>
-            </w:r>
-            <w:bookmarkStart w:id="0" w:name="_GoBack"/>
-            <w:bookmarkEnd w:id="0"/>
-            <w:r>
-              <w:t>tock System Sequence Diagram, Elaboration Phase Project Status Assessment</w:t>
+              <w:t>; stablishing the Request Stock/Send Stock flow activity diagram, Request Stock/Send Stock System Sequence Diagram, Elaboration Phase Project Status Assessment</w:t>
             </w:r>
             <w:r>
               <w:t>.</w:t>
@@ -421,10 +422,7 @@
               <w:t>these Full Use Case Description: Log In/ Out, Search Products, Check Notification, Manage Products</w:t>
             </w:r>
             <w:r>
-              <w:t xml:space="preserve">; establish the Manage Products Flow Activity Diagram, Manage Product System Sequence Diagram, </w:t>
-            </w:r>
-            <w:r>
-              <w:t>the Manage Cart Flow Activity Diagram, Manage Cart System Sequence Diagram</w:t>
+              <w:t>; establish the Manage Products Flow Activity Diagram, Manage Product System Sequence Diagram, the Manage Cart Flow Activity Diagram, Manage Cart System Sequence Diagram</w:t>
             </w:r>
             <w:r>
               <w:t>.</w:t>

</xml_diff>